<commit_message>
diagrama ER graphml y png junto con actualización indice memorias
</commit_message>
<xml_diff>
--- a/Proyecto/indice memorias.docx
+++ b/Proyecto/indice memorias.docx
@@ -210,19 +210,10 @@
               </w:numPr>
             </w:pPr>
             <w:r>
-              <w:t>Pasar prototipos a HTML</w:t>
-            </w:r>
-          </w:p>
-          <w:p>
-            <w:pPr>
-              <w:pStyle w:val="Prrafodelista"/>
-              <w:numPr>
-                <w:ilvl w:val="1"/>
-                <w:numId w:val="1"/>
-              </w:numPr>
-            </w:pPr>
-            <w:r>
-              <w:t>Diseñar ER inicial</w:t>
+              <w:t>Pasar prototipos a HTM</w:t>
+            </w:r>
+            <w:r>
+              <w:t>L</w:t>
             </w:r>
           </w:p>
         </w:tc>
@@ -283,6 +274,35 @@
               <w:t>html</w:t>
             </w:r>
             <w:proofErr w:type="spellEnd"/>
+          </w:p>
+        </w:tc>
+      </w:tr>
+      <w:tr>
+        <w:tc>
+          <w:tcPr>
+            <w:tcW w:w="4244" w:type="dxa"/>
+          </w:tcPr>
+          <w:p>
+            <w:r>
+              <w:t>07/08/2020</w:t>
+            </w:r>
+          </w:p>
+        </w:tc>
+        <w:tc>
+          <w:tcPr>
+            <w:tcW w:w="4244" w:type="dxa"/>
+          </w:tcPr>
+          <w:p>
+            <w:pPr>
+              <w:pStyle w:val="Prrafodelista"/>
+              <w:numPr>
+                <w:ilvl w:val="0"/>
+                <w:numId w:val="1"/>
+              </w:numPr>
+            </w:pPr>
+            <w:r>
+              <w:t>ER simple</w:t>
+            </w:r>
           </w:p>
         </w:tc>
       </w:tr>

</xml_diff>

<commit_message>
prototipo ciudad en html y actualización indice memorias
</commit_message>
<xml_diff>
--- a/Proyecto/indice memorias.docx
+++ b/Proyecto/indice memorias.docx
@@ -302,6 +302,35 @@
             </w:pPr>
             <w:r>
               <w:t>ER simple</w:t>
+            </w:r>
+          </w:p>
+        </w:tc>
+      </w:tr>
+      <w:tr>
+        <w:tc>
+          <w:tcPr>
+            <w:tcW w:w="4244" w:type="dxa"/>
+          </w:tcPr>
+          <w:p>
+            <w:r>
+              <w:t>11/08/2020</w:t>
+            </w:r>
+          </w:p>
+        </w:tc>
+        <w:tc>
+          <w:tcPr>
+            <w:tcW w:w="4244" w:type="dxa"/>
+          </w:tcPr>
+          <w:p>
+            <w:pPr>
+              <w:pStyle w:val="Prrafodelista"/>
+              <w:numPr>
+                <w:ilvl w:val="0"/>
+                <w:numId w:val="1"/>
+              </w:numPr>
+            </w:pPr>
+            <w:r>
+              <w:t>Prototipo ciudad html</w:t>
             </w:r>
           </w:p>
         </w:tc>

</xml_diff>

<commit_message>
TODOS 12/08/2020 despues de hablar con javi
</commit_message>
<xml_diff>
--- a/Proyecto/indice memorias.docx
+++ b/Proyecto/indice memorias.docx
@@ -186,35 +186,13 @@
               </w:numPr>
             </w:pPr>
             <w:r>
-              <w:t>Solicitada licencia pycharm</w:t>
-            </w:r>
-          </w:p>
-          <w:p>
-            <w:pPr>
-              <w:pStyle w:val="Prrafodelista"/>
-              <w:numPr>
-                <w:ilvl w:val="0"/>
-                <w:numId w:val="1"/>
-              </w:numPr>
-            </w:pPr>
-            <w:r>
-              <w:t>TODO:</w:t>
-            </w:r>
-          </w:p>
-          <w:p>
-            <w:pPr>
-              <w:pStyle w:val="Prrafodelista"/>
-              <w:numPr>
-                <w:ilvl w:val="1"/>
-                <w:numId w:val="1"/>
-              </w:numPr>
-            </w:pPr>
-            <w:r>
-              <w:t>Pasar prototipos a HTM</w:t>
-            </w:r>
-            <w:r>
-              <w:t>L</w:t>
-            </w:r>
+              <w:t xml:space="preserve">Solicitada licencia </w:t>
+            </w:r>
+            <w:proofErr w:type="spellStart"/>
+            <w:r>
+              <w:t>pycharm</w:t>
+            </w:r>
+            <w:proofErr w:type="spellEnd"/>
           </w:p>
         </w:tc>
       </w:tr>
@@ -337,6 +315,106 @@
       </w:tr>
     </w:tbl>
     <w:p/>
+    <w:p>
+      <w:pPr>
+        <w:pStyle w:val="Prrafodelista"/>
+        <w:numPr>
+          <w:ilvl w:val="0"/>
+          <w:numId w:val="1"/>
+        </w:numPr>
+      </w:pPr>
+      <w:r>
+        <w:t>TODO:</w:t>
+      </w:r>
+    </w:p>
+    <w:p>
+      <w:pPr>
+        <w:pStyle w:val="Prrafodelista"/>
+        <w:numPr>
+          <w:ilvl w:val="1"/>
+          <w:numId w:val="1"/>
+        </w:numPr>
+      </w:pPr>
+      <w:r>
+        <w:t>Pasar prototipos a HTML</w:t>
+      </w:r>
+    </w:p>
+    <w:p>
+      <w:pPr>
+        <w:pStyle w:val="Prrafodelista"/>
+        <w:numPr>
+          <w:ilvl w:val="1"/>
+          <w:numId w:val="1"/>
+        </w:numPr>
+      </w:pPr>
+      <w:r>
+        <w:t>Mejorar ER</w:t>
+      </w:r>
+    </w:p>
+    <w:p>
+      <w:pPr>
+        <w:pStyle w:val="Prrafodelista"/>
+        <w:numPr>
+          <w:ilvl w:val="1"/>
+          <w:numId w:val="1"/>
+        </w:numPr>
+      </w:pPr>
+      <w:r>
+        <w:t xml:space="preserve">Buscar </w:t>
+      </w:r>
+      <w:proofErr w:type="spellStart"/>
+      <w:r>
+        <w:t>informcion</w:t>
+      </w:r>
+      <w:proofErr w:type="spellEnd"/>
+      <w:r>
+        <w:t xml:space="preserve"> monumentos</w:t>
+      </w:r>
+    </w:p>
+    <w:p>
+      <w:pPr>
+        <w:pStyle w:val="Prrafodelista"/>
+        <w:numPr>
+          <w:ilvl w:val="1"/>
+          <w:numId w:val="1"/>
+        </w:numPr>
+      </w:pPr>
+      <w:r>
+        <w:t>Atributos ER</w:t>
+      </w:r>
+    </w:p>
+    <w:p>
+      <w:pPr>
+        <w:pStyle w:val="Prrafodelista"/>
+        <w:numPr>
+          <w:ilvl w:val="1"/>
+          <w:numId w:val="1"/>
+        </w:numPr>
+      </w:pPr>
+      <w:r>
+        <w:t xml:space="preserve">Meter api con </w:t>
+      </w:r>
+      <w:proofErr w:type="spellStart"/>
+      <w:r>
+        <w:t>js</w:t>
+      </w:r>
+      <w:proofErr w:type="spellEnd"/>
+      <w:r>
+        <w:t xml:space="preserve"> en prototipos</w:t>
+      </w:r>
+    </w:p>
+    <w:p>
+      <w:pPr>
+        <w:pStyle w:val="Prrafodelista"/>
+        <w:numPr>
+          <w:ilvl w:val="1"/>
+          <w:numId w:val="1"/>
+        </w:numPr>
+      </w:pPr>
+      <w:r>
+        <w:t>Mejorar prototipos ciudad</w:t>
+      </w:r>
+    </w:p>
     <w:sectPr>
       <w:pgSz w:w="11900" w:h="16840"/>
       <w:pgMar w:top="1417" w:right="1701" w:bottom="1417" w:left="1701" w:header="708" w:footer="708" w:gutter="0"/>

</xml_diff>

<commit_message>
Mejora ER y avtualización indice memorias
</commit_message>
<xml_diff>
--- a/Proyecto/indice memorias.docx
+++ b/Proyecto/indice memorias.docx
@@ -309,6 +309,35 @@
             </w:pPr>
             <w:r>
               <w:t>Prototipo ciudad html</w:t>
+            </w:r>
+          </w:p>
+        </w:tc>
+      </w:tr>
+      <w:tr>
+        <w:tc>
+          <w:tcPr>
+            <w:tcW w:w="4244" w:type="dxa"/>
+          </w:tcPr>
+          <w:p>
+            <w:r>
+              <w:t>13/08/2020</w:t>
+            </w:r>
+          </w:p>
+        </w:tc>
+        <w:tc>
+          <w:tcPr>
+            <w:tcW w:w="4244" w:type="dxa"/>
+          </w:tcPr>
+          <w:p>
+            <w:pPr>
+              <w:pStyle w:val="Prrafodelista"/>
+              <w:numPr>
+                <w:ilvl w:val="0"/>
+                <w:numId w:val="1"/>
+              </w:numPr>
+            </w:pPr>
+            <w:r>
+              <w:t>Mejora ER</w:t>
             </w:r>
           </w:p>
         </w:tc>

</xml_diff>

<commit_message>
mejoras ER y prototipos html
</commit_message>
<xml_diff>
--- a/Proyecto/indice memorias.docx
+++ b/Proyecto/indice memorias.docx
@@ -342,6 +342,50 @@
           </w:p>
         </w:tc>
       </w:tr>
+      <w:tr>
+        <w:tc>
+          <w:tcPr>
+            <w:tcW w:w="4244" w:type="dxa"/>
+          </w:tcPr>
+          <w:p>
+            <w:r>
+              <w:t>15/08/2020</w:t>
+            </w:r>
+          </w:p>
+        </w:tc>
+        <w:tc>
+          <w:tcPr>
+            <w:tcW w:w="4244" w:type="dxa"/>
+          </w:tcPr>
+          <w:p>
+            <w:pPr>
+              <w:pStyle w:val="Prrafodelista"/>
+              <w:numPr>
+                <w:ilvl w:val="0"/>
+                <w:numId w:val="1"/>
+              </w:numPr>
+            </w:pPr>
+            <w:r>
+              <w:t>Mejora ER</w:t>
+            </w:r>
+          </w:p>
+          <w:p>
+            <w:pPr>
+              <w:pStyle w:val="Prrafodelista"/>
+              <w:numPr>
+                <w:ilvl w:val="0"/>
+                <w:numId w:val="1"/>
+              </w:numPr>
+            </w:pPr>
+            <w:r>
+              <w:t>Mejora prot</w:t>
+            </w:r>
+            <w:r>
+              <w:t>otipos html</w:t>
+            </w:r>
+          </w:p>
+        </w:tc>
+      </w:tr>
     </w:tbl>
     <w:p/>
     <w:p>
@@ -366,18 +410,6 @@
       </w:pPr>
       <w:r>
         <w:t>Pasar prototipos a HTML</w:t>
-      </w:r>
-    </w:p>
-    <w:p>
-      <w:pPr>
-        <w:pStyle w:val="Prrafodelista"/>
-        <w:numPr>
-          <w:ilvl w:val="1"/>
-          <w:numId w:val="1"/>
-        </w:numPr>
-      </w:pPr>
-      <w:r>
-        <w:t>Mejorar ER</w:t>
       </w:r>
     </w:p>
     <w:p>

</xml_diff>

<commit_message>
mejora prototipo ciudad.html y actualización indice memorias.docx
</commit_message>
<xml_diff>
--- a/Proyecto/indice memorias.docx
+++ b/Proyecto/indice memorias.docx
@@ -382,6 +382,35 @@
             </w:r>
             <w:r>
               <w:t>otipos html</w:t>
+            </w:r>
+          </w:p>
+        </w:tc>
+      </w:tr>
+      <w:tr>
+        <w:tc>
+          <w:tcPr>
+            <w:tcW w:w="4244" w:type="dxa"/>
+          </w:tcPr>
+          <w:p>
+            <w:r>
+              <w:t>18/08/2020</w:t>
+            </w:r>
+          </w:p>
+        </w:tc>
+        <w:tc>
+          <w:tcPr>
+            <w:tcW w:w="4244" w:type="dxa"/>
+          </w:tcPr>
+          <w:p>
+            <w:pPr>
+              <w:pStyle w:val="Prrafodelista"/>
+              <w:numPr>
+                <w:ilvl w:val="0"/>
+                <w:numId w:val="1"/>
+              </w:numPr>
+            </w:pPr>
+            <w:r>
+              <w:t>Mejora prototipo ciudad</w:t>
             </w:r>
           </w:p>
         </w:tc>

</xml_diff>

<commit_message>
Acabado prototipo ciudad, mejora código prototipo index y ciudad html, retoque prototipo index
</commit_message>
<xml_diff>
--- a/Proyecto/indice memorias.docx
+++ b/Proyecto/indice memorias.docx
@@ -412,6 +412,88 @@
             <w:r>
               <w:t>Mejora prototipo ciudad</w:t>
             </w:r>
+            <w:r>
+              <w:t xml:space="preserve"> </w:t>
+            </w:r>
+            <w:proofErr w:type="spellStart"/>
+            <w:r>
+              <w:t>html</w:t>
+            </w:r>
+            <w:proofErr w:type="spellEnd"/>
+          </w:p>
+        </w:tc>
+      </w:tr>
+      <w:tr>
+        <w:tc>
+          <w:tcPr>
+            <w:tcW w:w="4244" w:type="dxa"/>
+          </w:tcPr>
+          <w:p>
+            <w:r>
+              <w:t>19/08/2020</w:t>
+            </w:r>
+          </w:p>
+        </w:tc>
+        <w:tc>
+          <w:tcPr>
+            <w:tcW w:w="4244" w:type="dxa"/>
+          </w:tcPr>
+          <w:p>
+            <w:pPr>
+              <w:pStyle w:val="Prrafodelista"/>
+              <w:numPr>
+                <w:ilvl w:val="0"/>
+                <w:numId w:val="1"/>
+              </w:numPr>
+            </w:pPr>
+            <w:r>
+              <w:t>Acabado prototipo ciudad</w:t>
+            </w:r>
+          </w:p>
+          <w:p>
+            <w:pPr>
+              <w:pStyle w:val="Prrafodelista"/>
+              <w:numPr>
+                <w:ilvl w:val="0"/>
+                <w:numId w:val="1"/>
+              </w:numPr>
+            </w:pPr>
+            <w:r>
+              <w:t xml:space="preserve">Mejora código prototipo </w:t>
+            </w:r>
+            <w:proofErr w:type="spellStart"/>
+            <w:r>
+              <w:t>index</w:t>
+            </w:r>
+            <w:proofErr w:type="spellEnd"/>
+            <w:r>
+              <w:t xml:space="preserve"> y ciudad </w:t>
+            </w:r>
+            <w:proofErr w:type="spellStart"/>
+            <w:r>
+              <w:t>html</w:t>
+            </w:r>
+            <w:proofErr w:type="spellEnd"/>
+          </w:p>
+          <w:p>
+            <w:pPr>
+              <w:pStyle w:val="Prrafodelista"/>
+              <w:numPr>
+                <w:ilvl w:val="0"/>
+                <w:numId w:val="1"/>
+              </w:numPr>
+            </w:pPr>
+            <w:r>
+              <w:t xml:space="preserve">Retoque </w:t>
+            </w:r>
+            <w:r>
+              <w:t xml:space="preserve">prototipo </w:t>
+            </w:r>
+            <w:proofErr w:type="spellStart"/>
+            <w:r>
+              <w:t>index</w:t>
+            </w:r>
+            <w:proofErr w:type="spellEnd"/>
           </w:p>
         </w:tc>
       </w:tr>

</xml_diff>

<commit_message>
Prototipo ciudad html reponsive, app instalada, cambios modelo y actualización indice memorias
</commit_message>
<xml_diff>
--- a/Proyecto/indice memorias.docx
+++ b/Proyecto/indice memorias.docx
@@ -484,16 +484,79 @@
               </w:numPr>
             </w:pPr>
             <w:r>
-              <w:t xml:space="preserve">Retoque </w:t>
-            </w:r>
-            <w:r>
-              <w:t xml:space="preserve">prototipo </w:t>
+              <w:t xml:space="preserve">Retoque prototipo </w:t>
             </w:r>
             <w:proofErr w:type="spellStart"/>
             <w:r>
               <w:t>index</w:t>
             </w:r>
             <w:proofErr w:type="spellEnd"/>
+          </w:p>
+        </w:tc>
+      </w:tr>
+      <w:tr>
+        <w:tc>
+          <w:tcPr>
+            <w:tcW w:w="4244" w:type="dxa"/>
+          </w:tcPr>
+          <w:p>
+            <w:r>
+              <w:t>20/08/2020</w:t>
+            </w:r>
+          </w:p>
+        </w:tc>
+        <w:tc>
+          <w:tcPr>
+            <w:tcW w:w="4244" w:type="dxa"/>
+          </w:tcPr>
+          <w:p>
+            <w:pPr>
+              <w:pStyle w:val="Prrafodelista"/>
+              <w:numPr>
+                <w:ilvl w:val="0"/>
+                <w:numId w:val="1"/>
+              </w:numPr>
+            </w:pPr>
+            <w:r>
+              <w:t xml:space="preserve">Prototipo ciudad </w:t>
+            </w:r>
+            <w:proofErr w:type="spellStart"/>
+            <w:r>
+              <w:t>html</w:t>
+            </w:r>
+            <w:proofErr w:type="spellEnd"/>
+            <w:r>
+              <w:t xml:space="preserve"> </w:t>
+            </w:r>
+            <w:proofErr w:type="spellStart"/>
+            <w:r>
+              <w:t>reponsive</w:t>
+            </w:r>
+            <w:proofErr w:type="spellEnd"/>
+          </w:p>
+          <w:p>
+            <w:pPr>
+              <w:pStyle w:val="Prrafodelista"/>
+              <w:numPr>
+                <w:ilvl w:val="0"/>
+                <w:numId w:val="1"/>
+              </w:numPr>
+            </w:pPr>
+            <w:r>
+              <w:t>App instalada</w:t>
+            </w:r>
+          </w:p>
+          <w:p>
+            <w:pPr>
+              <w:pStyle w:val="Prrafodelista"/>
+              <w:numPr>
+                <w:ilvl w:val="0"/>
+                <w:numId w:val="1"/>
+              </w:numPr>
+            </w:pPr>
+            <w:r>
+              <w:t>Cambios modelo</w:t>
+            </w:r>
           </w:p>
         </w:tc>
       </w:tr>

</xml_diff>

<commit_message>
maquetación detalle monumento, creación formulario comentario y alter campo campo comentario entidad valoracion
</commit_message>
<xml_diff>
--- a/Proyecto/indice memorias.docx
+++ b/Proyecto/indice memorias.docx
@@ -1498,6 +1498,72 @@
             <w:r>
               <w:t>detalle monumento</w:t>
             </w:r>
+          </w:p>
+        </w:tc>
+      </w:tr>
+      <w:tr>
+        <w:tc>
+          <w:tcPr>
+            <w:tcW w:w="4244" w:type="dxa"/>
+          </w:tcPr>
+          <w:p>
+            <w:r>
+              <w:t>29/12/2020</w:t>
+            </w:r>
+          </w:p>
+        </w:tc>
+        <w:tc>
+          <w:tcPr>
+            <w:tcW w:w="4244" w:type="dxa"/>
+          </w:tcPr>
+          <w:p>
+            <w:pPr>
+              <w:pStyle w:val="Prrafodelista"/>
+              <w:numPr>
+                <w:ilvl w:val="0"/>
+                <w:numId w:val="1"/>
+              </w:numPr>
+            </w:pPr>
+            <w:r>
+              <w:t>maquetación detalle monumento</w:t>
+            </w:r>
+          </w:p>
+          <w:p>
+            <w:pPr>
+              <w:pStyle w:val="Prrafodelista"/>
+              <w:numPr>
+                <w:ilvl w:val="0"/>
+                <w:numId w:val="1"/>
+              </w:numPr>
+            </w:pPr>
+            <w:r>
+              <w:t>creación formulario comentario</w:t>
+            </w:r>
+          </w:p>
+          <w:p>
+            <w:pPr>
+              <w:pStyle w:val="Prrafodelista"/>
+              <w:numPr>
+                <w:ilvl w:val="0"/>
+                <w:numId w:val="1"/>
+              </w:numPr>
+            </w:pPr>
+            <w:r>
+              <w:t xml:space="preserve">alter campo </w:t>
+            </w:r>
+            <w:proofErr w:type="spellStart"/>
+            <w:r>
+              <w:t>campo</w:t>
+            </w:r>
+            <w:proofErr w:type="spellEnd"/>
+            <w:r>
+              <w:t xml:space="preserve"> comentario entidad </w:t>
+            </w:r>
+            <w:proofErr w:type="spellStart"/>
+            <w:r>
+              <w:t>valoracion</w:t>
+            </w:r>
+            <w:proofErr w:type="spellEnd"/>
           </w:p>
         </w:tc>
       </w:tr>

</xml_diff>

<commit_message>
comentario usuario logueado, redirección a detalle al comentar
</commit_message>
<xml_diff>
--- a/Proyecto/indice memorias.docx
+++ b/Proyecto/indice memorias.docx
@@ -1599,19 +1599,59 @@
             </w:r>
             <w:proofErr w:type="spellEnd"/>
             <w:r>
-              <w:t xml:space="preserve"> </w:t>
-            </w:r>
-            <w:r>
-              <w:t>monumento</w:t>
-            </w:r>
-            <w:r>
-              <w:t xml:space="preserve"> entidad </w:t>
+              <w:t xml:space="preserve"> monumento entidad </w:t>
             </w:r>
             <w:proofErr w:type="spellStart"/>
             <w:r>
               <w:t>valoracion</w:t>
             </w:r>
             <w:proofErr w:type="spellEnd"/>
+          </w:p>
+        </w:tc>
+      </w:tr>
+      <w:tr>
+        <w:tc>
+          <w:tcPr>
+            <w:tcW w:w="4244" w:type="dxa"/>
+          </w:tcPr>
+          <w:p>
+            <w:r>
+              <w:t>10/01/2021</w:t>
+            </w:r>
+          </w:p>
+        </w:tc>
+        <w:tc>
+          <w:tcPr>
+            <w:tcW w:w="4244" w:type="dxa"/>
+          </w:tcPr>
+          <w:p>
+            <w:pPr>
+              <w:pStyle w:val="Prrafodelista"/>
+              <w:numPr>
+                <w:ilvl w:val="0"/>
+                <w:numId w:val="1"/>
+              </w:numPr>
+            </w:pPr>
+            <w:r>
+              <w:t xml:space="preserve">comentario usuario </w:t>
+            </w:r>
+            <w:proofErr w:type="spellStart"/>
+            <w:r>
+              <w:t>logueado</w:t>
+            </w:r>
+            <w:proofErr w:type="spellEnd"/>
+          </w:p>
+          <w:p>
+            <w:pPr>
+              <w:pStyle w:val="Prrafodelista"/>
+              <w:numPr>
+                <w:ilvl w:val="0"/>
+                <w:numId w:val="1"/>
+              </w:numPr>
+            </w:pPr>
+            <w:r>
+              <w:t>redirección a detalle al comentar</w:t>
+            </w:r>
           </w:p>
         </w:tc>
       </w:tr>

</xml_diff>

<commit_message>
mostrar comentarios de un monumento
</commit_message>
<xml_diff>
--- a/Proyecto/indice memorias.docx
+++ b/Proyecto/indice memorias.docx
@@ -1651,6 +1651,35 @@
             </w:pPr>
             <w:r>
               <w:t>redirección a detalle al comentar</w:t>
+            </w:r>
+          </w:p>
+        </w:tc>
+      </w:tr>
+      <w:tr>
+        <w:tc>
+          <w:tcPr>
+            <w:tcW w:w="4244" w:type="dxa"/>
+          </w:tcPr>
+          <w:p>
+            <w:r>
+              <w:t>16/01/2021</w:t>
+            </w:r>
+          </w:p>
+        </w:tc>
+        <w:tc>
+          <w:tcPr>
+            <w:tcW w:w="4244" w:type="dxa"/>
+          </w:tcPr>
+          <w:p>
+            <w:pPr>
+              <w:pStyle w:val="Prrafodelista"/>
+              <w:numPr>
+                <w:ilvl w:val="0"/>
+                <w:numId w:val="1"/>
+              </w:numPr>
+            </w:pPr>
+            <w:r>
+              <w:t>mostrar comentarios de un monumento</w:t>
             </w:r>
           </w:p>
         </w:tc>

</xml_diff>